<commit_message>
added sp-resolve and traversal
</commit_message>
<xml_diff>
--- a/SP-Traversal.docx
+++ b/SP-Traversal.docx
@@ -414,48 +414,6 @@
     </w:p>
     <w:p>
       <w:pPr>
-        <w:rPr>
-          <w:lang w:val="fr-FR"/>
-        </w:rPr>
-      </w:pPr>
-    </w:p>
-    <w:p>
-      <w:pPr>
-        <w:rPr>
-          <w:lang w:val="fr-FR"/>
-        </w:rPr>
-      </w:pPr>
-    </w:p>
-    <w:p>
-      <w:pPr>
-        <w:rPr>
-          <w:lang w:val="fr-FR"/>
-        </w:rPr>
-      </w:pPr>
-    </w:p>
-    <w:p>
-      <w:pPr>
-        <w:rPr>
-          <w:lang w:val="fr-FR"/>
-        </w:rPr>
-      </w:pPr>
-    </w:p>
-    <w:p>
-      <w:pPr>
-        <w:rPr>
-          <w:lang w:val="fr-FR"/>
-        </w:rPr>
-      </w:pPr>
-    </w:p>
-    <w:p>
-      <w:pPr>
-        <w:rPr>
-          <w:lang w:val="fr-FR"/>
-        </w:rPr>
-      </w:pPr>
-    </w:p>
-    <w:p>
-      <w:pPr>
         <w:pStyle w:val="Titre2"/>
         <w:rPr>
           <w:lang w:val="fr-FR"/>
@@ -465,7 +423,6 @@
         <w:rPr>
           <w:lang w:val="fr-FR"/>
         </w:rPr>
-        <w:lastRenderedPageBreak/>
         <w:t>Relation avec les autres fonctionnalités</w:t>
       </w:r>
     </w:p>
@@ -577,28 +534,228 @@
         <w:rPr>
           <w:lang w:val="fr-FR"/>
         </w:rPr>
-        <w:t>Le parcours des neurones est un algorithme permettant de traiter et des d’effectuer des opérations algébriques sur des équations données en entrée.</w:t>
-      </w:r>
-    </w:p>
-    <w:p>
-      <w:pPr>
-        <w:rPr>
-          <w:lang w:val="fr-FR"/>
-        </w:rPr>
-      </w:pPr>
-    </w:p>
-    <w:p>
-      <w:pPr>
-        <w:rPr>
-          <w:lang w:val="fr-FR"/>
-        </w:rPr>
-      </w:pPr>
-      <w:r>
-        <w:rPr>
-          <w:lang w:val="fr-FR"/>
-        </w:rPr>
-        <w:t xml:space="preserve">En général, le parcours des neurones se fait après la construction du réseau de neurones de façon à </w:t>
-      </w:r>
+        <w:t>Le parcours des neurones est un algorit</w:t>
+      </w:r>
+      <w:r>
+        <w:rPr>
+          <w:lang w:val="fr-FR"/>
+        </w:rPr>
+        <w:t>hme permettant de traiter et</w:t>
+      </w:r>
+      <w:r>
+        <w:rPr>
+          <w:lang w:val="fr-FR"/>
+        </w:rPr>
+        <w:t xml:space="preserve"> d’effectuer des opérations algébriques sur des équations données en entrée.</w:t>
+      </w:r>
+    </w:p>
+    <w:p>
+      <w:pPr>
+        <w:rPr>
+          <w:lang w:val="fr-FR"/>
+        </w:rPr>
+      </w:pPr>
+    </w:p>
+    <w:p>
+      <w:pPr>
+        <w:rPr>
+          <w:lang w:val="fr-FR"/>
+        </w:rPr>
+      </w:pPr>
+      <w:r>
+        <w:rPr>
+          <w:lang w:val="fr-FR"/>
+        </w:rPr>
+        <w:t>En général, le parcours des neurones se fait après la construction d</w:t>
+      </w:r>
+      <w:r>
+        <w:rPr>
+          <w:lang w:val="fr-FR"/>
+        </w:rPr>
+        <w:t>u réseau des neurones. La construction du réseau dépend des données d’entrées, en l’occurrence l’équation. Elle dépend également de l’objectif du réseau.</w:t>
+      </w:r>
+    </w:p>
+    <w:p>
+      <w:pPr>
+        <w:rPr>
+          <w:lang w:val="fr-FR"/>
+        </w:rPr>
+      </w:pPr>
+    </w:p>
+    <w:p>
+      <w:pPr>
+        <w:rPr>
+          <w:lang w:val="fr-FR"/>
+        </w:rPr>
+      </w:pPr>
+      <w:r>
+        <w:rPr>
+          <w:lang w:val="fr-FR"/>
+        </w:rPr>
+        <w:t>Notre projet est organisé selon plusieurs étapes :</w:t>
+      </w:r>
+    </w:p>
+    <w:p>
+      <w:pPr>
+        <w:pStyle w:val="Paragraphedeliste"/>
+        <w:numPr>
+          <w:ilvl w:val="0"/>
+          <w:numId w:val="7"/>
+        </w:numPr>
+        <w:rPr>
+          <w:lang w:val="fr-FR"/>
+        </w:rPr>
+      </w:pPr>
+      <w:r>
+        <w:rPr>
+          <w:lang w:val="fr-FR"/>
+        </w:rPr>
+        <w:t>Construire une équation fournie par un éditeur texte permettant l’édition et la représentation de fonctions mathématiques.</w:t>
+      </w:r>
+    </w:p>
+    <w:p>
+      <w:pPr>
+        <w:pStyle w:val="Paragraphedeliste"/>
+        <w:numPr>
+          <w:ilvl w:val="0"/>
+          <w:numId w:val="7"/>
+        </w:numPr>
+        <w:rPr>
+          <w:lang w:val="fr-FR"/>
+        </w:rPr>
+      </w:pPr>
+      <w:r>
+        <w:rPr>
+          <w:lang w:val="fr-FR"/>
+        </w:rPr>
+        <w:t>Former cette équation selon une forme canonique commune</w:t>
+      </w:r>
+    </w:p>
+    <w:p>
+      <w:pPr>
+        <w:pStyle w:val="Paragraphedeliste"/>
+        <w:numPr>
+          <w:ilvl w:val="0"/>
+          <w:numId w:val="7"/>
+        </w:numPr>
+        <w:rPr>
+          <w:lang w:val="fr-FR"/>
+        </w:rPr>
+      </w:pPr>
+      <w:r>
+        <w:rPr>
+          <w:lang w:val="fr-FR"/>
+        </w:rPr>
+        <w:t>Rechercher si l’application connait une solution à cette équation</w:t>
+      </w:r>
+    </w:p>
+    <w:p>
+      <w:pPr>
+        <w:pStyle w:val="Paragraphedeliste"/>
+        <w:numPr>
+          <w:ilvl w:val="0"/>
+          <w:numId w:val="7"/>
+        </w:numPr>
+        <w:rPr>
+          <w:lang w:val="fr-FR"/>
+        </w:rPr>
+      </w:pPr>
+      <w:r>
+        <w:rPr>
+          <w:lang w:val="fr-FR"/>
+        </w:rPr>
+        <w:t>Si l’application sait résoudre, les solutions sont données immédiatement et divers tests sont effectués afin de pouvoir vérifier l’équation solution. Eventuellement, une représentation graphique peut aider à mieux comprendre les résultats</w:t>
+      </w:r>
+    </w:p>
+    <w:p>
+      <w:pPr>
+        <w:pStyle w:val="Paragraphedeliste"/>
+        <w:numPr>
+          <w:ilvl w:val="0"/>
+          <w:numId w:val="7"/>
+        </w:numPr>
+        <w:rPr>
+          <w:lang w:val="fr-FR"/>
+        </w:rPr>
+      </w:pPr>
+      <w:r>
+        <w:rPr>
+          <w:lang w:val="fr-FR"/>
+        </w:rPr>
+        <w:t>Si l’application ne sait pas résoudre, elle doit tenter de rechercher une solution. Pour cela, elle met en œuvre une méthode algébrique commune.</w:t>
+      </w:r>
+      <w:r>
+        <w:rPr>
+          <w:lang w:val="fr-FR"/>
+        </w:rPr>
+        <w:tab/>
+      </w:r>
+      <w:r>
+        <w:rPr>
+          <w:lang w:val="fr-FR"/>
+        </w:rPr>
+        <w:br/>
+      </w:r>
+      <w:r>
+        <w:rPr>
+          <w:b/>
+          <w:color w:val="FF0000"/>
+          <w:lang w:val="fr-FR"/>
+        </w:rPr>
+        <w:t xml:space="preserve">Attention : </w:t>
+      </w:r>
+      <w:r>
+        <w:rPr>
+          <w:b/>
+          <w:lang w:val="fr-FR"/>
+        </w:rPr>
+        <w:t>l’application actuelle résout uniquement les polynômes</w:t>
+      </w:r>
+    </w:p>
+    <w:p>
+      <w:pPr>
+        <w:pStyle w:val="Paragraphedeliste"/>
+        <w:numPr>
+          <w:ilvl w:val="0"/>
+          <w:numId w:val="7"/>
+        </w:numPr>
+        <w:rPr>
+          <w:lang w:val="fr-FR"/>
+        </w:rPr>
+      </w:pPr>
+      <w:r>
+        <w:rPr>
+          <w:lang w:val="fr-FR"/>
+        </w:rPr>
+        <w:t>Une fois les solutions obtenues, ces solutions sont enregistrées pour une lecture future ; notons que pour l’application, résoudre un polynôme d’ordre N, c’est résoudre tous les polynômes d’ordre inférieur à N jusqu’à 2.</w:t>
+      </w:r>
+    </w:p>
+    <w:p>
+      <w:pPr>
+        <w:rPr>
+          <w:lang w:val="fr-FR"/>
+        </w:rPr>
+      </w:pPr>
+    </w:p>
+    <w:p>
+      <w:pPr>
+        <w:rPr>
+          <w:lang w:val="fr-FR"/>
+        </w:rPr>
+      </w:pPr>
+      <w:r>
+        <w:rPr>
+          <w:lang w:val="fr-FR"/>
+        </w:rPr>
+        <w:t>La recherche des solutions est une opération qui nécessite l’intervention de l’humain pour déterminer les termes que l’ordinateur doit factoriser et calculer.</w:t>
+      </w:r>
+    </w:p>
+    <w:p>
+      <w:pPr>
+        <w:rPr>
+          <w:lang w:val="fr-FR"/>
+        </w:rPr>
+      </w:pPr>
     </w:p>
     <w:p>
       <w:pPr>
@@ -842,6 +999,55 @@
     </w:p>
     <w:p>
       <w:pPr>
+        <w:rPr>
+          <w:lang w:val="fr-FR"/>
+        </w:rPr>
+      </w:pPr>
+    </w:p>
+    <w:p>
+      <w:pPr>
+        <w:rPr>
+          <w:lang w:val="fr-FR"/>
+        </w:rPr>
+      </w:pPr>
+    </w:p>
+    <w:p>
+      <w:pPr>
+        <w:rPr>
+          <w:lang w:val="fr-FR"/>
+        </w:rPr>
+      </w:pPr>
+    </w:p>
+    <w:p>
+      <w:pPr>
+        <w:rPr>
+          <w:lang w:val="fr-FR"/>
+        </w:rPr>
+      </w:pPr>
+    </w:p>
+    <w:p>
+      <w:pPr>
+        <w:rPr>
+          <w:lang w:val="fr-FR"/>
+        </w:rPr>
+      </w:pPr>
+    </w:p>
+    <w:p>
+      <w:pPr>
+        <w:rPr>
+          <w:lang w:val="fr-FR"/>
+        </w:rPr>
+      </w:pPr>
+    </w:p>
+    <w:p>
+      <w:pPr>
+        <w:rPr>
+          <w:lang w:val="fr-FR"/>
+        </w:rPr>
+      </w:pPr>
+    </w:p>
+    <w:p>
+      <w:pPr>
         <w:pStyle w:val="Titre3"/>
         <w:rPr>
           <w:lang w:val="fr-FR"/>
@@ -851,6 +1057,7 @@
         <w:rPr>
           <w:lang w:val="fr-FR"/>
         </w:rPr>
+        <w:lastRenderedPageBreak/>
         <w:t>Fabrication des neurones</w:t>
       </w:r>
     </w:p>
@@ -948,7 +1155,6 @@
         <w:rPr>
           <w:lang w:val="fr-FR"/>
         </w:rPr>
-        <w:lastRenderedPageBreak/>
         <w:t>Déclaration d’une variable libre</w:t>
       </w:r>
     </w:p>
@@ -1136,46 +1342,7 @@
     </w:p>
     <w:p>
       <w:pPr>
-        <w:pStyle w:val="Titre2"/>
-        <w:rPr>
-          <w:lang w:val="fr-FR"/>
-        </w:rPr>
-      </w:pPr>
-      <w:r>
-        <w:rPr>
-          <w:lang w:val="fr-FR"/>
-        </w:rPr>
-        <w:t>Programmation</w:t>
-      </w:r>
-    </w:p>
-    <w:p>
-      <w:pPr>
-        <w:rPr>
-          <w:lang w:val="fr-FR"/>
-        </w:rPr>
-      </w:pPr>
-    </w:p>
-    <w:p>
-      <w:pPr>
-        <w:rPr>
-          <w:lang w:val="fr-FR"/>
-        </w:rPr>
-      </w:pPr>
-      <w:r>
-        <w:rPr>
-          <w:lang w:val="fr-FR"/>
-        </w:rPr>
-        <w:t>La factorisation opère sur une équation. L’intervention de l’humain guide la machine en sélectionnant les termes à factoriser ensemble ; la machine s’occupe d’effectuer les opérations</w:t>
-      </w:r>
-      <w:r>
-        <w:rPr>
-          <w:lang w:val="fr-FR"/>
-        </w:rPr>
-        <w:t xml:space="preserve"> algébriques et prenant les termes communs.</w:t>
-      </w:r>
-    </w:p>
-    <w:p>
-      <w:pPr>
+        <w:ind w:firstLine="0"/>
         <w:rPr>
           <w:lang w:val="fr-FR"/>
         </w:rPr>
@@ -1474,6 +1641,92 @@
     </w:lvl>
   </w:abstractNum>
   <w:abstractNum w:abstractNumId="3">
+    <w:nsid w:val="510F70BC"/>
+    <w:multiLevelType w:val="hybridMultilevel"/>
+    <w:tmpl w:val="4AE81A4A"/>
+    <w:lvl w:ilvl="0" w:tplc="040C000F">
+      <w:start w:val="1"/>
+      <w:numFmt w:val="decimal"/>
+      <w:lvlText w:val="%1."/>
+      <w:lvlJc w:val="left"/>
+      <w:pPr>
+        <w:ind w:left="1077" w:hanging="360"/>
+      </w:pPr>
+    </w:lvl>
+    <w:lvl w:ilvl="1" w:tplc="040C0019" w:tentative="1">
+      <w:start w:val="1"/>
+      <w:numFmt w:val="lowerLetter"/>
+      <w:lvlText w:val="%2."/>
+      <w:lvlJc w:val="left"/>
+      <w:pPr>
+        <w:ind w:left="1797" w:hanging="360"/>
+      </w:pPr>
+    </w:lvl>
+    <w:lvl w:ilvl="2" w:tplc="040C001B" w:tentative="1">
+      <w:start w:val="1"/>
+      <w:numFmt w:val="lowerRoman"/>
+      <w:lvlText w:val="%3."/>
+      <w:lvlJc w:val="right"/>
+      <w:pPr>
+        <w:ind w:left="2517" w:hanging="180"/>
+      </w:pPr>
+    </w:lvl>
+    <w:lvl w:ilvl="3" w:tplc="040C000F" w:tentative="1">
+      <w:start w:val="1"/>
+      <w:numFmt w:val="decimal"/>
+      <w:lvlText w:val="%4."/>
+      <w:lvlJc w:val="left"/>
+      <w:pPr>
+        <w:ind w:left="3237" w:hanging="360"/>
+      </w:pPr>
+    </w:lvl>
+    <w:lvl w:ilvl="4" w:tplc="040C0019" w:tentative="1">
+      <w:start w:val="1"/>
+      <w:numFmt w:val="lowerLetter"/>
+      <w:lvlText w:val="%5."/>
+      <w:lvlJc w:val="left"/>
+      <w:pPr>
+        <w:ind w:left="3957" w:hanging="360"/>
+      </w:pPr>
+    </w:lvl>
+    <w:lvl w:ilvl="5" w:tplc="040C001B" w:tentative="1">
+      <w:start w:val="1"/>
+      <w:numFmt w:val="lowerRoman"/>
+      <w:lvlText w:val="%6."/>
+      <w:lvlJc w:val="right"/>
+      <w:pPr>
+        <w:ind w:left="4677" w:hanging="180"/>
+      </w:pPr>
+    </w:lvl>
+    <w:lvl w:ilvl="6" w:tplc="040C000F" w:tentative="1">
+      <w:start w:val="1"/>
+      <w:numFmt w:val="decimal"/>
+      <w:lvlText w:val="%7."/>
+      <w:lvlJc w:val="left"/>
+      <w:pPr>
+        <w:ind w:left="5397" w:hanging="360"/>
+      </w:pPr>
+    </w:lvl>
+    <w:lvl w:ilvl="7" w:tplc="040C0019" w:tentative="1">
+      <w:start w:val="1"/>
+      <w:numFmt w:val="lowerLetter"/>
+      <w:lvlText w:val="%8."/>
+      <w:lvlJc w:val="left"/>
+      <w:pPr>
+        <w:ind w:left="6117" w:hanging="360"/>
+      </w:pPr>
+    </w:lvl>
+    <w:lvl w:ilvl="8" w:tplc="040C001B" w:tentative="1">
+      <w:start w:val="1"/>
+      <w:numFmt w:val="lowerRoman"/>
+      <w:lvlText w:val="%9."/>
+      <w:lvlJc w:val="right"/>
+      <w:pPr>
+        <w:ind w:left="6837" w:hanging="180"/>
+      </w:pPr>
+    </w:lvl>
+  </w:abstractNum>
+  <w:abstractNum w:abstractNumId="4">
     <w:nsid w:val="54FD31B4"/>
     <w:multiLevelType w:val="hybridMultilevel"/>
     <w:tmpl w:val="1D3A7F76"/>
@@ -1559,7 +1812,7 @@
       </w:pPr>
     </w:lvl>
   </w:abstractNum>
-  <w:abstractNum w:abstractNumId="4">
+  <w:abstractNum w:abstractNumId="5">
     <w:nsid w:val="56E421E6"/>
     <w:multiLevelType w:val="hybridMultilevel"/>
     <w:tmpl w:val="635C4784"/>
@@ -1645,7 +1898,7 @@
       </w:pPr>
     </w:lvl>
   </w:abstractNum>
-  <w:abstractNum w:abstractNumId="5">
+  <w:abstractNum w:abstractNumId="6">
     <w:nsid w:val="618453EE"/>
     <w:multiLevelType w:val="hybridMultilevel"/>
     <w:tmpl w:val="51B4FBCA"/>
@@ -1732,22 +1985,25 @@
     </w:lvl>
   </w:abstractNum>
   <w:num w:numId="1">
-    <w:abstractNumId w:val="3"/>
+    <w:abstractNumId w:val="4"/>
   </w:num>
   <w:num w:numId="2">
     <w:abstractNumId w:val="0"/>
   </w:num>
   <w:num w:numId="3">
-    <w:abstractNumId w:val="4"/>
+    <w:abstractNumId w:val="5"/>
   </w:num>
   <w:num w:numId="4">
     <w:abstractNumId w:val="2"/>
   </w:num>
   <w:num w:numId="5">
-    <w:abstractNumId w:val="5"/>
+    <w:abstractNumId w:val="6"/>
   </w:num>
   <w:num w:numId="6">
     <w:abstractNumId w:val="1"/>
+  </w:num>
+  <w:num w:numId="7">
+    <w:abstractNumId w:val="3"/>
   </w:num>
 </w:numbering>
 </file>
@@ -1927,7 +2183,7 @@
     <w:rsid w:val="006B3142"/>
     <w:pPr>
       <w:pBdr>
-        <w:bottom w:val="single" w:sz="12" w:space="1" w:color="365F91" w:themeColor="accent1" w:themeShade="BF"/>
+        <w:bottom w:val="single" w:sz="12" w:space="1" w:color="4B7B8A" w:themeColor="accent1" w:themeShade="BF"/>
       </w:pBdr>
       <w:spacing w:before="600" w:after="80"/>
       <w:ind w:firstLine="0"/>
@@ -1937,7 +2193,7 @@
       <w:rFonts w:asciiTheme="majorHAnsi" w:eastAsiaTheme="majorEastAsia" w:hAnsiTheme="majorHAnsi" w:cstheme="majorBidi"/>
       <w:b/>
       <w:bCs/>
-      <w:color w:val="365F91" w:themeColor="accent1" w:themeShade="BF"/>
+      <w:color w:val="4B7B8A" w:themeColor="accent1" w:themeShade="BF"/>
       <w:sz w:val="24"/>
       <w:szCs w:val="24"/>
     </w:rPr>
@@ -1953,7 +2209,7 @@
     <w:rsid w:val="006B3142"/>
     <w:pPr>
       <w:pBdr>
-        <w:bottom w:val="single" w:sz="8" w:space="1" w:color="4F81BD" w:themeColor="accent1"/>
+        <w:bottom w:val="single" w:sz="8" w:space="1" w:color="6EA0B0" w:themeColor="accent1"/>
       </w:pBdr>
       <w:spacing w:before="200" w:after="80"/>
       <w:ind w:firstLine="0"/>
@@ -1961,7 +2217,7 @@
     </w:pPr>
     <w:rPr>
       <w:rFonts w:asciiTheme="majorHAnsi" w:eastAsiaTheme="majorEastAsia" w:hAnsiTheme="majorHAnsi" w:cstheme="majorBidi"/>
-      <w:color w:val="365F91" w:themeColor="accent1" w:themeShade="BF"/>
+      <w:color w:val="4B7B8A" w:themeColor="accent1" w:themeShade="BF"/>
       <w:sz w:val="24"/>
       <w:szCs w:val="24"/>
     </w:rPr>
@@ -1977,7 +2233,7 @@
     <w:rsid w:val="006B3142"/>
     <w:pPr>
       <w:pBdr>
-        <w:bottom w:val="single" w:sz="4" w:space="1" w:color="95B3D7" w:themeColor="accent1" w:themeTint="99"/>
+        <w:bottom w:val="single" w:sz="4" w:space="1" w:color="A7C5CF" w:themeColor="accent1" w:themeTint="99"/>
       </w:pBdr>
       <w:spacing w:before="200" w:after="80"/>
       <w:ind w:firstLine="0"/>
@@ -1985,7 +2241,7 @@
     </w:pPr>
     <w:rPr>
       <w:rFonts w:asciiTheme="majorHAnsi" w:eastAsiaTheme="majorEastAsia" w:hAnsiTheme="majorHAnsi" w:cstheme="majorBidi"/>
-      <w:color w:val="4F81BD" w:themeColor="accent1"/>
+      <w:color w:val="6EA0B0" w:themeColor="accent1"/>
       <w:sz w:val="24"/>
       <w:szCs w:val="24"/>
     </w:rPr>
@@ -2002,7 +2258,7 @@
     <w:rsid w:val="006B3142"/>
     <w:pPr>
       <w:pBdr>
-        <w:bottom w:val="single" w:sz="4" w:space="2" w:color="B8CCE4" w:themeColor="accent1" w:themeTint="66"/>
+        <w:bottom w:val="single" w:sz="4" w:space="2" w:color="C4D9DF" w:themeColor="accent1" w:themeTint="66"/>
       </w:pBdr>
       <w:spacing w:before="200" w:after="80"/>
       <w:ind w:firstLine="0"/>
@@ -2012,7 +2268,7 @@
       <w:rFonts w:asciiTheme="majorHAnsi" w:eastAsiaTheme="majorEastAsia" w:hAnsiTheme="majorHAnsi" w:cstheme="majorBidi"/>
       <w:i/>
       <w:iCs/>
-      <w:color w:val="4F81BD" w:themeColor="accent1"/>
+      <w:color w:val="6EA0B0" w:themeColor="accent1"/>
       <w:sz w:val="24"/>
       <w:szCs w:val="24"/>
     </w:rPr>
@@ -2034,7 +2290,7 @@
     </w:pPr>
     <w:rPr>
       <w:rFonts w:asciiTheme="majorHAnsi" w:eastAsiaTheme="majorEastAsia" w:hAnsiTheme="majorHAnsi" w:cstheme="majorBidi"/>
-      <w:color w:val="4F81BD" w:themeColor="accent1"/>
+      <w:color w:val="6EA0B0" w:themeColor="accent1"/>
     </w:rPr>
   </w:style>
   <w:style w:type="paragraph" w:styleId="Titre6">
@@ -2056,7 +2312,7 @@
       <w:rFonts w:asciiTheme="majorHAnsi" w:eastAsiaTheme="majorEastAsia" w:hAnsiTheme="majorHAnsi" w:cstheme="majorBidi"/>
       <w:i/>
       <w:iCs/>
-      <w:color w:val="4F81BD" w:themeColor="accent1"/>
+      <w:color w:val="6EA0B0" w:themeColor="accent1"/>
     </w:rPr>
   </w:style>
   <w:style w:type="paragraph" w:styleId="Titre7">
@@ -2078,7 +2334,7 @@
       <w:rFonts w:asciiTheme="majorHAnsi" w:eastAsiaTheme="majorEastAsia" w:hAnsiTheme="majorHAnsi" w:cstheme="majorBidi"/>
       <w:b/>
       <w:bCs/>
-      <w:color w:val="9BBB59" w:themeColor="accent3"/>
+      <w:color w:val="8D89A4" w:themeColor="accent3"/>
       <w:sz w:val="20"/>
       <w:szCs w:val="20"/>
     </w:rPr>
@@ -2104,7 +2360,7 @@
       <w:bCs/>
       <w:i/>
       <w:iCs/>
-      <w:color w:val="9BBB59" w:themeColor="accent3"/>
+      <w:color w:val="8D89A4" w:themeColor="accent3"/>
       <w:sz w:val="20"/>
       <w:szCs w:val="20"/>
     </w:rPr>
@@ -2128,7 +2384,7 @@
       <w:rFonts w:asciiTheme="majorHAnsi" w:eastAsiaTheme="majorEastAsia" w:hAnsiTheme="majorHAnsi" w:cstheme="majorBidi"/>
       <w:i/>
       <w:iCs/>
-      <w:color w:val="9BBB59" w:themeColor="accent3"/>
+      <w:color w:val="8D89A4" w:themeColor="accent3"/>
       <w:sz w:val="20"/>
       <w:szCs w:val="20"/>
     </w:rPr>
@@ -2171,7 +2427,7 @@
       <w:rFonts w:asciiTheme="majorHAnsi" w:eastAsiaTheme="majorEastAsia" w:hAnsiTheme="majorHAnsi" w:cstheme="majorBidi"/>
       <w:b/>
       <w:bCs/>
-      <w:color w:val="365F91" w:themeColor="accent1" w:themeShade="BF"/>
+      <w:color w:val="4B7B8A" w:themeColor="accent1" w:themeShade="BF"/>
       <w:sz w:val="24"/>
       <w:szCs w:val="24"/>
     </w:rPr>
@@ -2184,7 +2440,7 @@
     <w:rsid w:val="006B3142"/>
     <w:rPr>
       <w:rFonts w:asciiTheme="majorHAnsi" w:eastAsiaTheme="majorEastAsia" w:hAnsiTheme="majorHAnsi" w:cstheme="majorBidi"/>
-      <w:color w:val="365F91" w:themeColor="accent1" w:themeShade="BF"/>
+      <w:color w:val="4B7B8A" w:themeColor="accent1" w:themeShade="BF"/>
       <w:sz w:val="24"/>
       <w:szCs w:val="24"/>
     </w:rPr>
@@ -2197,7 +2453,7 @@
     <w:rsid w:val="006B3142"/>
     <w:rPr>
       <w:rFonts w:asciiTheme="majorHAnsi" w:eastAsiaTheme="majorEastAsia" w:hAnsiTheme="majorHAnsi" w:cstheme="majorBidi"/>
-      <w:color w:val="4F81BD" w:themeColor="accent1"/>
+      <w:color w:val="6EA0B0" w:themeColor="accent1"/>
       <w:sz w:val="24"/>
       <w:szCs w:val="24"/>
     </w:rPr>
@@ -2213,7 +2469,7 @@
       <w:rFonts w:asciiTheme="majorHAnsi" w:eastAsiaTheme="majorEastAsia" w:hAnsiTheme="majorHAnsi" w:cstheme="majorBidi"/>
       <w:i/>
       <w:iCs/>
-      <w:color w:val="4F81BD" w:themeColor="accent1"/>
+      <w:color w:val="6EA0B0" w:themeColor="accent1"/>
       <w:sz w:val="24"/>
       <w:szCs w:val="24"/>
     </w:rPr>
@@ -2227,7 +2483,7 @@
     <w:rsid w:val="006B3142"/>
     <w:rPr>
       <w:rFonts w:asciiTheme="majorHAnsi" w:eastAsiaTheme="majorEastAsia" w:hAnsiTheme="majorHAnsi" w:cstheme="majorBidi"/>
-      <w:color w:val="4F81BD" w:themeColor="accent1"/>
+      <w:color w:val="6EA0B0" w:themeColor="accent1"/>
     </w:rPr>
   </w:style>
   <w:style w:type="character" w:customStyle="1" w:styleId="Titre6Car">
@@ -2241,7 +2497,7 @@
       <w:rFonts w:asciiTheme="majorHAnsi" w:eastAsiaTheme="majorEastAsia" w:hAnsiTheme="majorHAnsi" w:cstheme="majorBidi"/>
       <w:i/>
       <w:iCs/>
-      <w:color w:val="4F81BD" w:themeColor="accent1"/>
+      <w:color w:val="6EA0B0" w:themeColor="accent1"/>
     </w:rPr>
   </w:style>
   <w:style w:type="character" w:customStyle="1" w:styleId="Titre7Car">
@@ -2255,7 +2511,7 @@
       <w:rFonts w:asciiTheme="majorHAnsi" w:eastAsiaTheme="majorEastAsia" w:hAnsiTheme="majorHAnsi" w:cstheme="majorBidi"/>
       <w:b/>
       <w:bCs/>
-      <w:color w:val="9BBB59" w:themeColor="accent3"/>
+      <w:color w:val="8D89A4" w:themeColor="accent3"/>
       <w:sz w:val="20"/>
       <w:szCs w:val="20"/>
     </w:rPr>
@@ -2273,7 +2529,7 @@
       <w:bCs/>
       <w:i/>
       <w:iCs/>
-      <w:color w:val="9BBB59" w:themeColor="accent3"/>
+      <w:color w:val="8D89A4" w:themeColor="accent3"/>
       <w:sz w:val="20"/>
       <w:szCs w:val="20"/>
     </w:rPr>
@@ -2289,7 +2545,7 @@
       <w:rFonts w:asciiTheme="majorHAnsi" w:eastAsiaTheme="majorEastAsia" w:hAnsiTheme="majorHAnsi" w:cstheme="majorBidi"/>
       <w:i/>
       <w:iCs/>
-      <w:color w:val="9BBB59" w:themeColor="accent3"/>
+      <w:color w:val="8D89A4" w:themeColor="accent3"/>
       <w:sz w:val="20"/>
       <w:szCs w:val="20"/>
     </w:rPr>
@@ -2304,8 +2560,8 @@
     <w:rsid w:val="006B3142"/>
     <w:pPr>
       <w:pBdr>
-        <w:top w:val="single" w:sz="8" w:space="10" w:color="A7BFDE" w:themeColor="accent1" w:themeTint="7F"/>
-        <w:bottom w:val="single" w:sz="24" w:space="15" w:color="9BBB59" w:themeColor="accent3"/>
+        <w:top w:val="single" w:sz="8" w:space="10" w:color="B6CFD7" w:themeColor="accent1" w:themeTint="7F"/>
+        <w:bottom w:val="single" w:sz="24" w:space="15" w:color="8D89A4" w:themeColor="accent3"/>
       </w:pBdr>
       <w:ind w:firstLine="0"/>
       <w:jc w:val="center"/>
@@ -2314,7 +2570,7 @@
       <w:rFonts w:asciiTheme="majorHAnsi" w:eastAsiaTheme="majorEastAsia" w:hAnsiTheme="majorHAnsi" w:cstheme="majorBidi"/>
       <w:i/>
       <w:iCs/>
-      <w:color w:val="243F60" w:themeColor="accent1" w:themeShade="7F"/>
+      <w:color w:val="32515C" w:themeColor="accent1" w:themeShade="7F"/>
       <w:sz w:val="60"/>
       <w:szCs w:val="60"/>
     </w:rPr>
@@ -2329,7 +2585,7 @@
       <w:rFonts w:asciiTheme="majorHAnsi" w:eastAsiaTheme="majorEastAsia" w:hAnsiTheme="majorHAnsi" w:cstheme="majorBidi"/>
       <w:i/>
       <w:iCs/>
-      <w:color w:val="243F60" w:themeColor="accent1" w:themeShade="7F"/>
+      <w:color w:val="32515C" w:themeColor="accent1" w:themeShade="7F"/>
       <w:sz w:val="60"/>
       <w:szCs w:val="60"/>
     </w:rPr>
@@ -2453,12 +2709,12 @@
     <w:rsid w:val="006B3142"/>
     <w:pPr>
       <w:pBdr>
-        <w:top w:val="single" w:sz="12" w:space="10" w:color="B8CCE4" w:themeColor="accent1" w:themeTint="66"/>
-        <w:left w:val="single" w:sz="36" w:space="4" w:color="4F81BD" w:themeColor="accent1"/>
-        <w:bottom w:val="single" w:sz="24" w:space="10" w:color="9BBB59" w:themeColor="accent3"/>
-        <w:right w:val="single" w:sz="36" w:space="4" w:color="4F81BD" w:themeColor="accent1"/>
+        <w:top w:val="single" w:sz="12" w:space="10" w:color="C4D9DF" w:themeColor="accent1" w:themeTint="66"/>
+        <w:left w:val="single" w:sz="36" w:space="4" w:color="6EA0B0" w:themeColor="accent1"/>
+        <w:bottom w:val="single" w:sz="24" w:space="10" w:color="8D89A4" w:themeColor="accent3"/>
+        <w:right w:val="single" w:sz="36" w:space="4" w:color="6EA0B0" w:themeColor="accent1"/>
       </w:pBdr>
-      <w:shd w:val="clear" w:color="auto" w:fill="4F81BD" w:themeFill="accent1"/>
+      <w:shd w:val="clear" w:color="auto" w:fill="6EA0B0" w:themeFill="accent1"/>
       <w:spacing w:before="320" w:after="320" w:line="300" w:lineRule="auto"/>
       <w:ind w:left="1440" w:right="1440"/>
     </w:pPr>
@@ -2484,7 +2740,7 @@
       <w:color w:val="FFFFFF" w:themeColor="background1"/>
       <w:sz w:val="24"/>
       <w:szCs w:val="24"/>
-      <w:shd w:val="clear" w:color="auto" w:fill="4F81BD" w:themeFill="accent1"/>
+      <w:shd w:val="clear" w:color="auto" w:fill="6EA0B0" w:themeFill="accent1"/>
     </w:rPr>
   </w:style>
   <w:style w:type="character" w:styleId="Emphaseple">
@@ -2508,7 +2764,7 @@
       <w:bCs/>
       <w:i/>
       <w:iCs/>
-      <w:color w:val="4F81BD" w:themeColor="accent1"/>
+      <w:color w:val="6EA0B0" w:themeColor="accent1"/>
       <w:sz w:val="22"/>
       <w:szCs w:val="22"/>
     </w:rPr>
@@ -2520,7 +2776,7 @@
     <w:rsid w:val="006B3142"/>
     <w:rPr>
       <w:color w:val="auto"/>
-      <w:u w:val="single" w:color="9BBB59" w:themeColor="accent3"/>
+      <w:u w:val="single" w:color="8D89A4" w:themeColor="accent3"/>
     </w:rPr>
   </w:style>
   <w:style w:type="character" w:styleId="Rfrenceintense">
@@ -2532,8 +2788,8 @@
     <w:rPr>
       <w:b/>
       <w:bCs/>
-      <w:color w:val="76923C" w:themeColor="accent3" w:themeShade="BF"/>
-      <w:u w:val="single" w:color="9BBB59" w:themeColor="accent3"/>
+      <w:color w:val="66627F" w:themeColor="accent3" w:themeShade="BF"/>
+      <w:u w:val="single" w:color="8D89A4" w:themeColor="accent3"/>
     </w:rPr>
   </w:style>
   <w:style w:type="character" w:styleId="Titredulivre">
@@ -2593,7 +2849,7 @@
     <w:unhideWhenUsed/>
     <w:rsid w:val="006B3142"/>
     <w:rPr>
-      <w:color w:val="0000FF" w:themeColor="hyperlink"/>
+      <w:color w:val="00C8C3" w:themeColor="hyperlink"/>
       <w:u w:val="single"/>
     </w:rPr>
   </w:style>
@@ -2605,7 +2861,7 @@
     <w:unhideWhenUsed/>
     <w:rsid w:val="006B3142"/>
     <w:rPr>
-      <w:color w:val="800080" w:themeColor="followedHyperlink"/>
+      <w:color w:val="A116E0" w:themeColor="followedHyperlink"/>
       <w:u w:val="single"/>
     </w:rPr>
   </w:style>
@@ -2642,10 +2898,10 @@
       <w:tblStyleColBandSize w:val="1"/>
       <w:tblInd w:w="0" w:type="dxa"/>
       <w:tblBorders>
-        <w:top w:val="single" w:sz="8" w:space="0" w:color="C0504D" w:themeColor="accent2"/>
-        <w:left w:val="single" w:sz="8" w:space="0" w:color="C0504D" w:themeColor="accent2"/>
-        <w:bottom w:val="single" w:sz="8" w:space="0" w:color="C0504D" w:themeColor="accent2"/>
-        <w:right w:val="single" w:sz="8" w:space="0" w:color="C0504D" w:themeColor="accent2"/>
+        <w:top w:val="single" w:sz="8" w:space="0" w:color="CCAF0A" w:themeColor="accent2"/>
+        <w:left w:val="single" w:sz="8" w:space="0" w:color="CCAF0A" w:themeColor="accent2"/>
+        <w:bottom w:val="single" w:sz="8" w:space="0" w:color="CCAF0A" w:themeColor="accent2"/>
+        <w:right w:val="single" w:sz="8" w:space="0" w:color="CCAF0A" w:themeColor="accent2"/>
       </w:tblBorders>
       <w:tblCellMar>
         <w:top w:w="0" w:type="dxa"/>
@@ -2665,7 +2921,7 @@
       </w:rPr>
       <w:tblPr/>
       <w:tcPr>
-        <w:shd w:val="clear" w:color="auto" w:fill="C0504D" w:themeFill="accent2"/>
+        <w:shd w:val="clear" w:color="auto" w:fill="CCAF0A" w:themeFill="accent2"/>
       </w:tcPr>
     </w:tblStylePr>
     <w:tblStylePr w:type="lastRow">
@@ -2679,10 +2935,10 @@
       <w:tblPr/>
       <w:tcPr>
         <w:tcBorders>
-          <w:top w:val="double" w:sz="6" w:space="0" w:color="C0504D" w:themeColor="accent2"/>
-          <w:left w:val="single" w:sz="8" w:space="0" w:color="C0504D" w:themeColor="accent2"/>
-          <w:bottom w:val="single" w:sz="8" w:space="0" w:color="C0504D" w:themeColor="accent2"/>
-          <w:right w:val="single" w:sz="8" w:space="0" w:color="C0504D" w:themeColor="accent2"/>
+          <w:top w:val="double" w:sz="6" w:space="0" w:color="CCAF0A" w:themeColor="accent2"/>
+          <w:left w:val="single" w:sz="8" w:space="0" w:color="CCAF0A" w:themeColor="accent2"/>
+          <w:bottom w:val="single" w:sz="8" w:space="0" w:color="CCAF0A" w:themeColor="accent2"/>
+          <w:right w:val="single" w:sz="8" w:space="0" w:color="CCAF0A" w:themeColor="accent2"/>
         </w:tcBorders>
       </w:tcPr>
     </w:tblStylePr>
@@ -2702,10 +2958,10 @@
       <w:tblPr/>
       <w:tcPr>
         <w:tcBorders>
-          <w:top w:val="single" w:sz="8" w:space="0" w:color="C0504D" w:themeColor="accent2"/>
-          <w:left w:val="single" w:sz="8" w:space="0" w:color="C0504D" w:themeColor="accent2"/>
-          <w:bottom w:val="single" w:sz="8" w:space="0" w:color="C0504D" w:themeColor="accent2"/>
-          <w:right w:val="single" w:sz="8" w:space="0" w:color="C0504D" w:themeColor="accent2"/>
+          <w:top w:val="single" w:sz="8" w:space="0" w:color="CCAF0A" w:themeColor="accent2"/>
+          <w:left w:val="single" w:sz="8" w:space="0" w:color="CCAF0A" w:themeColor="accent2"/>
+          <w:bottom w:val="single" w:sz="8" w:space="0" w:color="CCAF0A" w:themeColor="accent2"/>
+          <w:right w:val="single" w:sz="8" w:space="0" w:color="CCAF0A" w:themeColor="accent2"/>
         </w:tcBorders>
       </w:tcPr>
     </w:tblStylePr>
@@ -2713,10 +2969,10 @@
       <w:tblPr/>
       <w:tcPr>
         <w:tcBorders>
-          <w:top w:val="single" w:sz="8" w:space="0" w:color="C0504D" w:themeColor="accent2"/>
-          <w:left w:val="single" w:sz="8" w:space="0" w:color="C0504D" w:themeColor="accent2"/>
-          <w:bottom w:val="single" w:sz="8" w:space="0" w:color="C0504D" w:themeColor="accent2"/>
-          <w:right w:val="single" w:sz="8" w:space="0" w:color="C0504D" w:themeColor="accent2"/>
+          <w:top w:val="single" w:sz="8" w:space="0" w:color="CCAF0A" w:themeColor="accent2"/>
+          <w:left w:val="single" w:sz="8" w:space="0" w:color="CCAF0A" w:themeColor="accent2"/>
+          <w:bottom w:val="single" w:sz="8" w:space="0" w:color="CCAF0A" w:themeColor="accent2"/>
+          <w:right w:val="single" w:sz="8" w:space="0" w:color="CCAF0A" w:themeColor="accent2"/>
         </w:tcBorders>
       </w:tcPr>
     </w:tblStylePr>
@@ -2762,9 +3018,9 @@
 </file>
 
 <file path=word/theme/theme1.xml><?xml version="1.0" encoding="utf-8"?>
-<a:theme xmlns:a="http://schemas.openxmlformats.org/drawingml/2006/main" name="Thème Office">
+<a:theme xmlns:a="http://schemas.openxmlformats.org/drawingml/2006/main" name="Technique">
   <a:themeElements>
-    <a:clrScheme name="Office">
+    <a:clrScheme name="Technique">
       <a:dk1>
         <a:sysClr val="windowText" lastClr="000000"/>
       </a:dk1>
@@ -2772,80 +3028,46 @@
         <a:sysClr val="window" lastClr="FFFFFF"/>
       </a:lt1>
       <a:dk2>
-        <a:srgbClr val="1F497D"/>
+        <a:srgbClr val="3B3B3B"/>
       </a:dk2>
       <a:lt2>
-        <a:srgbClr val="EEECE1"/>
+        <a:srgbClr val="D4D2D0"/>
       </a:lt2>
       <a:accent1>
-        <a:srgbClr val="4F81BD"/>
+        <a:srgbClr val="6EA0B0"/>
       </a:accent1>
       <a:accent2>
-        <a:srgbClr val="C0504D"/>
+        <a:srgbClr val="CCAF0A"/>
       </a:accent2>
       <a:accent3>
-        <a:srgbClr val="9BBB59"/>
+        <a:srgbClr val="8D89A4"/>
       </a:accent3>
       <a:accent4>
-        <a:srgbClr val="8064A2"/>
+        <a:srgbClr val="748560"/>
       </a:accent4>
       <a:accent5>
-        <a:srgbClr val="4BACC6"/>
+        <a:srgbClr val="9E9273"/>
       </a:accent5>
       <a:accent6>
-        <a:srgbClr val="F79646"/>
+        <a:srgbClr val="7E848D"/>
       </a:accent6>
       <a:hlink>
-        <a:srgbClr val="0000FF"/>
+        <a:srgbClr val="00C8C3"/>
       </a:hlink>
       <a:folHlink>
-        <a:srgbClr val="800080"/>
+        <a:srgbClr val="A116E0"/>
       </a:folHlink>
     </a:clrScheme>
-    <a:fontScheme name="Office">
+    <a:fontScheme name="Technique">
       <a:majorFont>
-        <a:latin typeface="Cambria"/>
+        <a:latin typeface="Franklin Gothic Book"/>
         <a:ea typeface=""/>
         <a:cs typeface=""/>
-        <a:font script="Jpan" typeface="ＭＳ ゴシック"/>
-        <a:font script="Hang" typeface="맑은 고딕"/>
+        <a:font script="Jpan" typeface="ＭＳ Ｐゴシック"/>
+        <a:font script="Hang" typeface="HY견고딕"/>
         <a:font script="Hans" typeface="宋体"/>
-        <a:font script="Hant" typeface="新細明體"/>
-        <a:font script="Arab" typeface="Times New Roman"/>
-        <a:font script="Hebr" typeface="Times New Roman"/>
-        <a:font script="Thai" typeface="Angsana New"/>
-        <a:font script="Ethi" typeface="Nyala"/>
-        <a:font script="Beng" typeface="Vrinda"/>
-        <a:font script="Gujr" typeface="Shruti"/>
-        <a:font script="Khmr" typeface="MoolBoran"/>
-        <a:font script="Knda" typeface="Tunga"/>
-        <a:font script="Guru" typeface="Raavi"/>
-        <a:font script="Cans" typeface="Euphemia"/>
-        <a:font script="Cher" typeface="Plantagenet Cherokee"/>
-        <a:font script="Yiii" typeface="Microsoft Yi Baiti"/>
-        <a:font script="Tibt" typeface="Microsoft Himalaya"/>
-        <a:font script="Thaa" typeface="MV Boli"/>
-        <a:font script="Deva" typeface="Mangal"/>
-        <a:font script="Telu" typeface="Gautami"/>
-        <a:font script="Taml" typeface="Latha"/>
-        <a:font script="Syrc" typeface="Estrangelo Edessa"/>
-        <a:font script="Orya" typeface="Kalinga"/>
-        <a:font script="Mlym" typeface="Kartika"/>
-        <a:font script="Laoo" typeface="DokChampa"/>
-        <a:font script="Sinh" typeface="Iskoola Pota"/>
-        <a:font script="Mong" typeface="Mongolian Baiti"/>
-        <a:font script="Viet" typeface="Times New Roman"/>
-        <a:font script="Uigh" typeface="Microsoft Uighur"/>
-      </a:majorFont>
-      <a:minorFont>
-        <a:latin typeface="Calibri"/>
-        <a:ea typeface=""/>
-        <a:cs typeface=""/>
-        <a:font script="Jpan" typeface="ＭＳ 明朝"/>
-        <a:font script="Hang" typeface="맑은 고딕"/>
-        <a:font script="Hans" typeface="宋体"/>
-        <a:font script="Hant" typeface="新細明體"/>
-        <a:font script="Arab" typeface="Arial"/>
+        <a:font script="Hant" typeface="微軟正黑體"/>
+        <a:font script="Arab" typeface="Tahoma"/>
         <a:font script="Hebr" typeface="Arial"/>
         <a:font script="Thai" typeface="Cordia New"/>
         <a:font script="Ethi" typeface="Nyala"/>
@@ -2870,9 +3092,43 @@
         <a:font script="Mong" typeface="Mongolian Baiti"/>
         <a:font script="Viet" typeface="Arial"/>
         <a:font script="Uigh" typeface="Microsoft Uighur"/>
+      </a:majorFont>
+      <a:minorFont>
+        <a:latin typeface="Arial"/>
+        <a:ea typeface=""/>
+        <a:cs typeface=""/>
+        <a:font script="Jpan" typeface="HGｺﾞｼｯｸM"/>
+        <a:font script="Hang" typeface="HY중고딕"/>
+        <a:font script="Hans" typeface="黑体"/>
+        <a:font script="Hant" typeface="微軟正黑體"/>
+        <a:font script="Arab" typeface="Tahoma"/>
+        <a:font script="Hebr" typeface="Levenim MT"/>
+        <a:font script="Thai" typeface="LilyUPC"/>
+        <a:font script="Ethi" typeface="Nyala"/>
+        <a:font script="Beng" typeface="Vrinda"/>
+        <a:font script="Gujr" typeface="Shruti"/>
+        <a:font script="Khmr" typeface="DaunPenh"/>
+        <a:font script="Knda" typeface="Tunga"/>
+        <a:font script="Guru" typeface="Raavi"/>
+        <a:font script="Cans" typeface="Euphemia"/>
+        <a:font script="Cher" typeface="Plantagenet Cherokee"/>
+        <a:font script="Yiii" typeface="Microsoft Yi Baiti"/>
+        <a:font script="Tibt" typeface="Microsoft Himalaya"/>
+        <a:font script="Thaa" typeface="MV Boli"/>
+        <a:font script="Deva" typeface="Mangal"/>
+        <a:font script="Telu" typeface="Gautami"/>
+        <a:font script="Taml" typeface="Latha"/>
+        <a:font script="Syrc" typeface="Estrangelo Edessa"/>
+        <a:font script="Orya" typeface="Kalinga"/>
+        <a:font script="Mlym" typeface="Kartika"/>
+        <a:font script="Laoo" typeface="DokChampa"/>
+        <a:font script="Sinh" typeface="Iskoola Pota"/>
+        <a:font script="Mong" typeface="Mongolian Baiti"/>
+        <a:font script="Viet" typeface="Arial"/>
+        <a:font script="Uigh" typeface="Microsoft Uighur"/>
       </a:minorFont>
     </a:fontScheme>
-    <a:fmtScheme name="Office">
+    <a:fmtScheme name="Technique">
       <a:fillStyleLst>
         <a:solidFill>
           <a:schemeClr val="phClr"/>
@@ -2881,66 +3137,99 @@
           <a:gsLst>
             <a:gs pos="0">
               <a:schemeClr val="phClr">
-                <a:tint val="50000"/>
-                <a:satMod val="300000"/>
+                <a:tint val="1000"/>
               </a:schemeClr>
             </a:gs>
-            <a:gs pos="35000">
+            <a:gs pos="68000">
               <a:schemeClr val="phClr">
-                <a:tint val="37000"/>
-                <a:satMod val="300000"/>
+                <a:tint val="77000"/>
+              </a:schemeClr>
+            </a:gs>
+            <a:gs pos="81000">
+              <a:schemeClr val="phClr">
+                <a:tint val="79000"/>
+              </a:schemeClr>
+            </a:gs>
+            <a:gs pos="86000">
+              <a:schemeClr val="phClr">
+                <a:tint val="73000"/>
               </a:schemeClr>
             </a:gs>
             <a:gs pos="100000">
               <a:schemeClr val="phClr">
-                <a:tint val="15000"/>
-                <a:satMod val="350000"/>
+                <a:tint val="35000"/>
               </a:schemeClr>
             </a:gs>
           </a:gsLst>
-          <a:lin ang="16200000" scaled="1"/>
+          <a:lin ang="5400000" scaled="1"/>
         </a:gradFill>
         <a:gradFill rotWithShape="1">
           <a:gsLst>
             <a:gs pos="0">
               <a:schemeClr val="phClr">
-                <a:shade val="51000"/>
-                <a:satMod val="130000"/>
+                <a:tint val="73000"/>
+                <a:satMod val="150000"/>
+              </a:schemeClr>
+            </a:gs>
+            <a:gs pos="25000">
+              <a:schemeClr val="phClr">
+                <a:tint val="96000"/>
+                <a:shade val="80000"/>
+                <a:satMod val="105000"/>
+              </a:schemeClr>
+            </a:gs>
+            <a:gs pos="38000">
+              <a:schemeClr val="phClr">
+                <a:tint val="96000"/>
+                <a:shade val="59000"/>
+                <a:satMod val="120000"/>
+              </a:schemeClr>
+            </a:gs>
+            <a:gs pos="55000">
+              <a:schemeClr val="phClr">
+                <a:shade val="57000"/>
+                <a:satMod val="120000"/>
               </a:schemeClr>
             </a:gs>
             <a:gs pos="80000">
               <a:schemeClr val="phClr">
-                <a:shade val="93000"/>
-                <a:satMod val="130000"/>
+                <a:shade val="56000"/>
+                <a:satMod val="145000"/>
+              </a:schemeClr>
+            </a:gs>
+            <a:gs pos="88000">
+              <a:schemeClr val="phClr">
+                <a:shade val="63000"/>
+                <a:satMod val="160000"/>
               </a:schemeClr>
             </a:gs>
             <a:gs pos="100000">
               <a:schemeClr val="phClr">
-                <a:shade val="94000"/>
-                <a:satMod val="135000"/>
+                <a:tint val="99555"/>
+                <a:satMod val="155000"/>
               </a:schemeClr>
             </a:gs>
           </a:gsLst>
-          <a:lin ang="16200000" scaled="0"/>
+          <a:lin ang="5400000" scaled="1"/>
         </a:gradFill>
       </a:fillStyleLst>
       <a:lnStyleLst>
         <a:ln w="9525" cap="flat" cmpd="sng" algn="ctr">
           <a:solidFill>
             <a:schemeClr val="phClr">
-              <a:shade val="95000"/>
-              <a:satMod val="105000"/>
+              <a:shade val="60000"/>
+              <a:satMod val="300000"/>
             </a:schemeClr>
           </a:solidFill>
           <a:prstDash val="solid"/>
         </a:ln>
-        <a:ln w="25400" cap="flat" cmpd="sng" algn="ctr">
+        <a:ln w="19050" cap="flat" cmpd="sng" algn="ctr">
           <a:solidFill>
             <a:schemeClr val="phClr"/>
           </a:solidFill>
           <a:prstDash val="solid"/>
         </a:ln>
-        <a:ln w="38100" cap="flat" cmpd="sng" algn="ctr">
+        <a:ln w="19050" cap="flat" cmpd="sng" algn="ctr">
           <a:solidFill>
             <a:schemeClr val="phClr"/>
           </a:solidFill>
@@ -2950,40 +3239,55 @@
       <a:effectStyleLst>
         <a:effectStyle>
           <a:effectLst>
-            <a:outerShdw blurRad="40000" dist="20000" dir="5400000" rotWithShape="0">
-              <a:srgbClr val="000000">
-                <a:alpha val="38000"/>
-              </a:srgbClr>
-            </a:outerShdw>
+            <a:glow rad="63500">
+              <a:schemeClr val="phClr">
+                <a:tint val="30000"/>
+                <a:shade val="95000"/>
+                <a:satMod val="300000"/>
+                <a:alpha val="50000"/>
+              </a:schemeClr>
+            </a:glow>
           </a:effectLst>
         </a:effectStyle>
         <a:effectStyle>
           <a:effectLst>
-            <a:outerShdw blurRad="40000" dist="23000" dir="5400000" rotWithShape="0">
-              <a:srgbClr val="000000">
-                <a:alpha val="35000"/>
-              </a:srgbClr>
-            </a:outerShdw>
+            <a:glow rad="70000">
+              <a:schemeClr val="phClr">
+                <a:tint val="30000"/>
+                <a:shade val="95000"/>
+                <a:satMod val="300000"/>
+                <a:alpha val="50000"/>
+              </a:schemeClr>
+            </a:glow>
           </a:effectLst>
         </a:effectStyle>
         <a:effectStyle>
           <a:effectLst>
-            <a:outerShdw blurRad="40000" dist="23000" dir="5400000" rotWithShape="0">
-              <a:srgbClr val="000000">
-                <a:alpha val="35000"/>
-              </a:srgbClr>
-            </a:outerShdw>
+            <a:glow rad="76200">
+              <a:schemeClr val="phClr">
+                <a:tint val="30000"/>
+                <a:shade val="95000"/>
+                <a:satMod val="300000"/>
+                <a:alpha val="50000"/>
+              </a:schemeClr>
+            </a:glow>
           </a:effectLst>
           <a:scene3d>
-            <a:camera prst="orthographicFront">
+            <a:camera prst="orthographicFront" fov="0">
               <a:rot lat="0" lon="0" rev="0"/>
             </a:camera>
-            <a:lightRig rig="threePt" dir="t">
-              <a:rot lat="0" lon="0" rev="1200000"/>
+            <a:lightRig rig="harsh" dir="t">
+              <a:rot lat="6000000" lon="6000000" rev="0"/>
             </a:lightRig>
           </a:scene3d>
-          <a:sp3d>
-            <a:bevelT w="63500" h="25400"/>
+          <a:sp3d contourW="10000" prstMaterial="metal">
+            <a:bevelT w="20000" h="9000" prst="softRound"/>
+            <a:contourClr>
+              <a:schemeClr val="phClr">
+                <a:shade val="30000"/>
+                <a:satMod val="200000"/>
+              </a:schemeClr>
+            </a:contourClr>
           </a:sp3d>
         </a:effectStyle>
       </a:effectStyleLst>
@@ -2995,45 +3299,42 @@
           <a:gsLst>
             <a:gs pos="0">
               <a:schemeClr val="phClr">
-                <a:tint val="40000"/>
-                <a:satMod val="350000"/>
+                <a:shade val="40000"/>
+                <a:satMod val="150000"/>
               </a:schemeClr>
             </a:gs>
-            <a:gs pos="40000">
+            <a:gs pos="30000">
               <a:schemeClr val="phClr">
-                <a:tint val="45000"/>
-                <a:shade val="99000"/>
-                <a:satMod val="350000"/>
+                <a:shade val="60000"/>
+                <a:satMod val="150000"/>
               </a:schemeClr>
             </a:gs>
             <a:gs pos="100000">
               <a:schemeClr val="phClr">
-                <a:shade val="20000"/>
-                <a:satMod val="255000"/>
+                <a:tint val="83000"/>
+                <a:satMod val="200000"/>
               </a:schemeClr>
             </a:gs>
           </a:gsLst>
-          <a:path path="circle">
-            <a:fillToRect l="50000" t="-80000" r="50000" b="180000"/>
-          </a:path>
+          <a:lin ang="13000000" scaled="0"/>
         </a:gradFill>
         <a:gradFill rotWithShape="1">
           <a:gsLst>
             <a:gs pos="0">
               <a:schemeClr val="phClr">
-                <a:tint val="80000"/>
-                <a:satMod val="300000"/>
+                <a:tint val="78000"/>
+                <a:satMod val="220000"/>
               </a:schemeClr>
             </a:gs>
             <a:gs pos="100000">
               <a:schemeClr val="phClr">
-                <a:shade val="30000"/>
-                <a:satMod val="200000"/>
+                <a:shade val="35000"/>
+                <a:satMod val="155000"/>
               </a:schemeClr>
             </a:gs>
           </a:gsLst>
           <a:path path="circle">
-            <a:fillToRect l="50000" t="50000" r="50000" b="50000"/>
+            <a:fillToRect l="60000" t="50000" r="40000" b="50000"/>
           </a:path>
         </a:gradFill>
       </a:bgFillStyleLst>

</xml_diff>